<commit_message>
Remove colors in products which not contain images of this colors in [products.json] admin
</commit_message>
<xml_diff>
--- a/admin/inc/images/electronics/blenders/blenders.docx
+++ b/admin/inc/images/electronics/blenders/blenders.docx
@@ -1738,349 +1738,6 @@
           </w:p>
         </w:tc>
       </w:tr>
-      <w:tr>
-        <w:trPr>
-          <w:trHeight w:val="715"/>
-        </w:trPr>
-        <w:tc>
-          <w:tcPr>
-            <w:tcW w:w="675" w:type="dxa"/>
-            <w:tcBorders>
-              <w:top w:val="single" w:sz="18" w:space="0" w:color="auto"/>
-              <w:bottom w:val="single" w:sz="18" w:space="0" w:color="auto"/>
-            </w:tcBorders>
-          </w:tcPr>
-          <w:p>
-            <w:pPr>
-              <w:jc w:val="center"/>
-              <w:rPr>
-                <w:rFonts w:ascii="Leelawadee" w:hAnsi="Leelawadee" w:cs="Leelawadee"/>
-                <w:sz w:val="28"/>
-                <w:szCs w:val="28"/>
-              </w:rPr>
-            </w:pPr>
-            <w:r>
-              <w:rPr>
-                <w:rFonts w:ascii="Leelawadee" w:hAnsi="Leelawadee" w:cs="Leelawadee"/>
-                <w:sz w:val="28"/>
-                <w:szCs w:val="28"/>
-              </w:rPr>
-              <w:t>6</w:t>
-            </w:r>
-          </w:p>
-        </w:tc>
-        <w:tc>
-          <w:tcPr>
-            <w:tcW w:w="6839" w:type="dxa"/>
-            <w:tcBorders>
-              <w:top w:val="single" w:sz="18" w:space="0" w:color="auto"/>
-              <w:bottom w:val="single" w:sz="18" w:space="0" w:color="auto"/>
-            </w:tcBorders>
-          </w:tcPr>
-          <w:p>
-            <w:pPr>
-              <w:rPr>
-                <w:rFonts w:ascii="Leelawadee" w:hAnsi="Leelawadee" w:cs="Leelawadee"/>
-                <w:sz w:val="26"/>
-                <w:szCs w:val="26"/>
-              </w:rPr>
-            </w:pPr>
-            <w:r>
-              <w:rPr>
-                <w:rFonts w:ascii="Leelawadee" w:hAnsi="Leelawadee" w:cs="Leelawadee"/>
-                <w:sz w:val="26"/>
-                <w:szCs w:val="26"/>
-              </w:rPr>
-              <w:t>TORNADO 400W Hand Blender with Stainless Steel Whisk – Black, Model THB-400CH</w:t>
-            </w:r>
-          </w:p>
-        </w:tc>
-        <w:tc>
-          <w:tcPr>
-            <w:tcW w:w="8329" w:type="dxa"/>
-            <w:tcBorders>
-              <w:top w:val="single" w:sz="18" w:space="0" w:color="auto"/>
-              <w:bottom w:val="single" w:sz="18" w:space="0" w:color="auto"/>
-            </w:tcBorders>
-          </w:tcPr>
-          <w:p>
-            <w:pPr>
-              <w:rPr>
-                <w:rFonts w:ascii="Leelawadee" w:hAnsi="Leelawadee" w:cs="Leelawadee"/>
-                <w:sz w:val="26"/>
-                <w:szCs w:val="26"/>
-              </w:rPr>
-            </w:pPr>
-            <w:r>
-              <w:rPr>
-                <w:rFonts w:ascii="Leelawadee" w:hAnsi="Leelawadee" w:cs="Leelawadee"/>
-                <w:sz w:val="26"/>
-                <w:szCs w:val="26"/>
-              </w:rPr>
-              <w:t>Brand: Tornado</w:t>
-            </w:r>
-          </w:p>
-          <w:p>
-            <w:pPr>
-              <w:rPr>
-                <w:rFonts w:ascii="Leelawadee" w:hAnsi="Leelawadee" w:cs="Leelawadee"/>
-                <w:sz w:val="26"/>
-                <w:szCs w:val="26"/>
-              </w:rPr>
-            </w:pPr>
-            <w:r>
-              <w:rPr>
-                <w:rFonts w:ascii="Leelawadee" w:hAnsi="Leelawadee" w:cs="Leelawadee"/>
-                <w:sz w:val="26"/>
-                <w:szCs w:val="26"/>
-              </w:rPr>
-              <w:t>Color: black</w:t>
-            </w:r>
-          </w:p>
-          <w:p>
-            <w:pPr>
-              <w:rPr>
-                <w:rFonts w:ascii="Leelawadee" w:hAnsi="Leelawadee" w:cs="Leelawadee"/>
-                <w:sz w:val="26"/>
-                <w:szCs w:val="26"/>
-              </w:rPr>
-            </w:pPr>
-            <w:r>
-              <w:rPr>
-                <w:rFonts w:ascii="Leelawadee" w:hAnsi="Leelawadee" w:cs="Leelawadee"/>
-                <w:sz w:val="26"/>
-                <w:szCs w:val="26"/>
-              </w:rPr>
-              <w:t>Material: stainle</w:t>
-            </w:r>
-            <w:bookmarkStart w:id="0" w:name="_GoBack"/>
-            <w:bookmarkEnd w:id="0"/>
-            <w:r>
-              <w:rPr>
-                <w:rFonts w:ascii="Leelawadee" w:hAnsi="Leelawadee" w:cs="Leelawadee"/>
-                <w:sz w:val="26"/>
-                <w:szCs w:val="26"/>
-              </w:rPr>
-              <w:t>ss Steel</w:t>
-            </w:r>
-          </w:p>
-          <w:p>
-            <w:pPr>
-              <w:rPr>
-                <w:rFonts w:ascii="Leelawadee" w:hAnsi="Leelawadee" w:cs="Leelawadee"/>
-                <w:sz w:val="26"/>
-                <w:szCs w:val="26"/>
-              </w:rPr>
-            </w:pPr>
-            <w:r>
-              <w:rPr>
-                <w:rFonts w:ascii="Leelawadee" w:hAnsi="Leelawadee" w:cs="Leelawadee"/>
-                <w:sz w:val="26"/>
-                <w:szCs w:val="26"/>
-              </w:rPr>
-              <w:t>Included components</w:t>
-            </w:r>
-            <w:r>
-              <w:rPr>
-                <w:rFonts w:ascii="Leelawadee" w:hAnsi="Leelawadee" w:cs="Leelawadee"/>
-                <w:sz w:val="26"/>
-                <w:szCs w:val="26"/>
-              </w:rPr>
-              <w:tab/>
-              <w:t>Blender</w:t>
-            </w:r>
-          </w:p>
-          <w:p>
-            <w:pPr>
-              <w:rPr>
-                <w:rFonts w:ascii="Leelawadee" w:hAnsi="Leelawadee" w:cs="Leelawadee"/>
-                <w:sz w:val="26"/>
-                <w:szCs w:val="26"/>
-              </w:rPr>
-            </w:pPr>
-            <w:r>
-              <w:rPr>
-                <w:rFonts w:ascii="Leelawadee" w:hAnsi="Leelawadee" w:cs="Leelawadee"/>
-                <w:sz w:val="26"/>
-                <w:szCs w:val="26"/>
-              </w:rPr>
-              <w:t>weight: 1.55 Kilograms</w:t>
-            </w:r>
-          </w:p>
-          <w:p>
-            <w:pPr>
-              <w:rPr>
-                <w:rFonts w:ascii="Leelawadee" w:hAnsi="Leelawadee" w:cs="Leelawadee"/>
-                <w:b/>
-                <w:bCs/>
-                <w:sz w:val="26"/>
-                <w:szCs w:val="26"/>
-              </w:rPr>
-            </w:pPr>
-            <w:r>
-              <w:rPr>
-                <w:rFonts w:ascii="Leelawadee" w:hAnsi="Leelawadee" w:cs="Leelawadee"/>
-                <w:b/>
-                <w:bCs/>
-                <w:sz w:val="26"/>
-                <w:szCs w:val="26"/>
-              </w:rPr>
-              <w:t>About this item</w:t>
-            </w:r>
-          </w:p>
-          <w:p>
-            <w:pPr>
-              <w:rPr>
-                <w:rFonts w:ascii="Leelawadee" w:hAnsi="Leelawadee" w:cs="Leelawadee"/>
-                <w:sz w:val="26"/>
-                <w:szCs w:val="26"/>
-              </w:rPr>
-            </w:pPr>
-            <w:r>
-              <w:rPr>
-                <w:rFonts w:ascii="Leelawadee" w:hAnsi="Leelawadee" w:cs="Leelawadee"/>
-                <w:sz w:val="26"/>
-                <w:szCs w:val="26"/>
-              </w:rPr>
-              <w:t xml:space="preserve">TORNADO Hand Blender </w:t>
-            </w:r>
-            <w:proofErr w:type="gramStart"/>
-            <w:r>
-              <w:rPr>
-                <w:rFonts w:ascii="Leelawadee" w:hAnsi="Leelawadee" w:cs="Leelawadee"/>
-                <w:sz w:val="26"/>
-                <w:szCs w:val="26"/>
-              </w:rPr>
-              <w:t>In</w:t>
-            </w:r>
-            <w:proofErr w:type="gramEnd"/>
-            <w:r>
-              <w:rPr>
-                <w:rFonts w:ascii="Leelawadee" w:hAnsi="Leelawadee" w:cs="Leelawadee"/>
-                <w:sz w:val="26"/>
-                <w:szCs w:val="26"/>
-              </w:rPr>
-              <w:t xml:space="preserve"> Black Color</w:t>
-            </w:r>
-            <w:r>
-              <w:rPr>
-                <w:rFonts w:ascii="Leelawadee" w:hAnsi="Leelawadee" w:cs="Leelawadee"/>
-                <w:sz w:val="26"/>
-                <w:szCs w:val="26"/>
-              </w:rPr>
-              <w:t>.</w:t>
-            </w:r>
-          </w:p>
-          <w:p>
-            <w:pPr>
-              <w:rPr>
-                <w:rFonts w:ascii="Leelawadee" w:hAnsi="Leelawadee" w:cs="Leelawadee"/>
-                <w:sz w:val="26"/>
-                <w:szCs w:val="26"/>
-              </w:rPr>
-            </w:pPr>
-            <w:r>
-              <w:rPr>
-                <w:rFonts w:ascii="Leelawadee" w:hAnsi="Leelawadee" w:cs="Leelawadee"/>
-                <w:sz w:val="26"/>
-                <w:szCs w:val="26"/>
-              </w:rPr>
-              <w:t>Electric Power: 400 Watt</w:t>
-            </w:r>
-            <w:r>
-              <w:rPr>
-                <w:rFonts w:ascii="Leelawadee" w:hAnsi="Leelawadee" w:cs="Leelawadee"/>
-                <w:sz w:val="26"/>
-                <w:szCs w:val="26"/>
-              </w:rPr>
-              <w:t>.</w:t>
-            </w:r>
-          </w:p>
-          <w:p>
-            <w:pPr>
-              <w:rPr>
-                <w:rFonts w:ascii="Leelawadee" w:hAnsi="Leelawadee" w:cs="Leelawadee"/>
-                <w:sz w:val="26"/>
-                <w:szCs w:val="26"/>
-              </w:rPr>
-            </w:pPr>
-            <w:r>
-              <w:rPr>
-                <w:rFonts w:ascii="Leelawadee" w:hAnsi="Leelawadee" w:cs="Leelawadee"/>
-                <w:sz w:val="26"/>
-                <w:szCs w:val="26"/>
-              </w:rPr>
-              <w:t>Beaker Capacity: 0.8 Liter</w:t>
-            </w:r>
-            <w:r>
-              <w:rPr>
-                <w:rFonts w:ascii="Leelawadee" w:hAnsi="Leelawadee" w:cs="Leelawadee"/>
-                <w:sz w:val="26"/>
-                <w:szCs w:val="26"/>
-              </w:rPr>
-              <w:t>.</w:t>
-            </w:r>
-          </w:p>
-          <w:p>
-            <w:pPr>
-              <w:rPr>
-                <w:rFonts w:ascii="Leelawadee" w:hAnsi="Leelawadee" w:cs="Leelawadee"/>
-                <w:sz w:val="26"/>
-                <w:szCs w:val="26"/>
-              </w:rPr>
-            </w:pPr>
-            <w:r>
-              <w:rPr>
-                <w:rFonts w:ascii="Leelawadee" w:hAnsi="Leelawadee" w:cs="Leelawadee"/>
-                <w:sz w:val="26"/>
-                <w:szCs w:val="26"/>
-              </w:rPr>
-              <w:t>2 Speeds w</w:t>
-            </w:r>
-            <w:r>
-              <w:rPr>
-                <w:rFonts w:ascii="Leelawadee" w:hAnsi="Leelawadee" w:cs="Leelawadee"/>
-                <w:sz w:val="26"/>
-                <w:szCs w:val="26"/>
-              </w:rPr>
-              <w:t>ith Variable Speed Controller</w:t>
-            </w:r>
-            <w:r>
-              <w:rPr>
-                <w:rFonts w:ascii="Leelawadee" w:hAnsi="Leelawadee" w:cs="Leelawadee"/>
-                <w:sz w:val="26"/>
-                <w:szCs w:val="26"/>
-              </w:rPr>
-              <w:t>.</w:t>
-            </w:r>
-          </w:p>
-          <w:p>
-            <w:pPr>
-              <w:rPr>
-                <w:rFonts w:ascii="Leelawadee" w:hAnsi="Leelawadee" w:cs="Leelawadee"/>
-                <w:sz w:val="26"/>
-                <w:szCs w:val="26"/>
-              </w:rPr>
-            </w:pPr>
-            <w:r>
-              <w:rPr>
-                <w:rFonts w:ascii="Leelawadee" w:hAnsi="Leelawadee" w:cs="Leelawadee"/>
-                <w:sz w:val="26"/>
-                <w:szCs w:val="26"/>
-              </w:rPr>
-              <w:t>Country of Origin: China 1 Year Full Free Warranty</w:t>
-            </w:r>
-            <w:r>
-              <w:rPr>
-                <w:rFonts w:ascii="Leelawadee" w:hAnsi="Leelawadee" w:cs="Leelawadee"/>
-                <w:sz w:val="26"/>
-                <w:szCs w:val="26"/>
-              </w:rPr>
-              <w:t>.</w:t>
-            </w:r>
-          </w:p>
-        </w:tc>
-      </w:tr>
     </w:tbl>
     <w:p>
       <w:pPr>
@@ -2090,6 +1747,8 @@
           <w:szCs w:val="28"/>
         </w:rPr>
       </w:pPr>
+      <w:bookmarkStart w:id="0" w:name="_GoBack"/>
+      <w:bookmarkEnd w:id="0"/>
     </w:p>
     <w:sectPr>
       <w:pgSz w:w="16839" w:h="11907" w:orient="landscape" w:code="9"/>
@@ -2811,7 +2470,7 @@
 </file>
 
 <file path=customXml/itemProps1.xml><?xml version="1.0" encoding="utf-8"?>
-<ds:datastoreItem xmlns:ds="http://schemas.openxmlformats.org/officeDocument/2006/customXml" ds:itemID="{4902C888-2526-4550-85B4-CF17DC9ACA94}">
+<ds:datastoreItem xmlns:ds="http://schemas.openxmlformats.org/officeDocument/2006/customXml" ds:itemID="{88959558-EB94-47D0-8D09-4DF4A14E4920}">
   <ds:schemaRefs>
     <ds:schemaRef ds:uri="http://schemas.openxmlformats.org/officeDocument/2006/bibliography"/>
   </ds:schemaRefs>

</xml_diff>